<commit_message>
Update Laporan 17 Maret 2021
</commit_message>
<xml_diff>
--- a/Laporan/191524038_BimaPutraS_PraktikumW1_APPL1.docx
+++ b/Laporan/191524038_BimaPutraS_PraktikumW1_APPL1.docx
@@ -2,6 +2,379 @@
 <file path=word/document.xml><?xml version="1.0" encoding="utf-8"?>
 <w:document xmlns:wpc="http://schemas.microsoft.com/office/word/2010/wordprocessingCanvas" xmlns:cx="http://schemas.microsoft.com/office/drawing/2014/chartex" xmlns:cx1="http://schemas.microsoft.com/office/drawing/2015/9/8/chartex" xmlns:cx2="http://schemas.microsoft.com/office/drawing/2015/10/21/chartex" xmlns:cx3="http://schemas.microsoft.com/office/drawing/2016/5/9/chartex" xmlns:cx4="http://schemas.microsoft.com/office/drawing/2016/5/10/chartex" xmlns:cx5="http://schemas.microsoft.com/office/drawing/2016/5/11/chartex" xmlns:cx6="http://schemas.microsoft.com/office/drawing/2016/5/12/chartex" xmlns:cx7="http://schemas.microsoft.com/office/drawing/2016/5/13/chartex" xmlns:cx8="http://schemas.microsoft.com/office/drawing/2016/5/14/chartex" xmlns:mc="http://schemas.openxmlformats.org/markup-compatibility/2006" xmlns:aink="http://schemas.microsoft.com/office/drawing/2016/ink" xmlns:am3d="http://schemas.microsoft.com/office/drawing/2017/model3d" xmlns:o="urn:schemas-microsoft-com:office:office" xmlns:r="http://schemas.openxmlformats.org/officeDocument/2006/relationships" xmlns:m="http://schemas.openxmlformats.org/officeDocument/2006/math" xmlns:v="urn:schemas-microsoft-com:vml" xmlns:wp14="http://schemas.microsoft.com/office/word/2010/wordprocessingDrawing" xmlns:wp="http://schemas.openxmlformats.org/drawingml/2006/wordprocessingDrawing" xmlns:w10="urn:schemas-microsoft-com:office:word" xmlns:w="http://schemas.openxmlformats.org/wordprocessingml/2006/main" xmlns:w14="http://schemas.microsoft.com/office/word/2010/wordml" xmlns:w15="http://schemas.microsoft.com/office/word/2012/wordml" xmlns:w16cex="http://schemas.microsoft.com/office/word/2018/wordml/cex" xmlns:w16cid="http://schemas.microsoft.com/office/word/2016/wordml/cid" xmlns:w16="http://schemas.microsoft.com/office/word/2018/wordml" xmlns:w16se="http://schemas.microsoft.com/office/word/2015/wordml/symex" xmlns:wpg="http://schemas.microsoft.com/office/word/2010/wordprocessingGroup" xmlns:wpi="http://schemas.microsoft.com/office/word/2010/wordprocessingInk" xmlns:wne="http://schemas.microsoft.com/office/word/2006/wordml" xmlns:wps="http://schemas.microsoft.com/office/word/2010/wordprocessingShape" mc:Ignorable="w14 w15 w16se w16cid w16 w16cex wp14">
   <w:body>
+    <w:p>
+      <w:pPr>
+        <w:pStyle w:val="Heading1"/>
+        <w:spacing w:line="360" w:lineRule="auto"/>
+        <w:jc w:val="center"/>
+        <w:rPr>
+          <w:b/>
+          <w:bCs/>
+          <w:color w:val="auto"/>
+          <w:sz w:val="40"/>
+          <w:szCs w:val="40"/>
+        </w:rPr>
+      </w:pPr>
+      <w:bookmarkStart w:id="0" w:name="_Toc55910067"/>
+      <w:bookmarkStart w:id="1" w:name="_Toc56421099"/>
+      <w:r>
+        <w:rPr>
+          <w:b/>
+          <w:bCs/>
+          <w:color w:val="auto"/>
+          <w:sz w:val="40"/>
+          <w:szCs w:val="40"/>
+        </w:rPr>
+        <w:t xml:space="preserve">LAPORAN </w:t>
+      </w:r>
+      <w:bookmarkEnd w:id="0"/>
+      <w:bookmarkEnd w:id="1"/>
+      <w:r>
+        <w:rPr>
+          <w:b/>
+          <w:bCs/>
+          <w:color w:val="auto"/>
+          <w:sz w:val="40"/>
+          <w:szCs w:val="40"/>
+        </w:rPr>
+        <w:t>PRAKTIKUM</w:t>
+      </w:r>
+      <w:r>
+        <w:rPr>
+          <w:b/>
+          <w:bCs/>
+          <w:color w:val="auto"/>
+          <w:sz w:val="40"/>
+          <w:szCs w:val="40"/>
+        </w:rPr>
+        <w:t xml:space="preserve"> 1</w:t>
+      </w:r>
+    </w:p>
+    <w:p>
+      <w:pPr>
+        <w:spacing w:before="120" w:after="120" w:line="360" w:lineRule="auto"/>
+        <w:jc w:val="center"/>
+        <w:rPr>
+          <w:rFonts w:cstheme="minorHAnsi"/>
+          <w:b/>
+          <w:bCs/>
+          <w:sz w:val="32"/>
+          <w:szCs w:val="32"/>
+        </w:rPr>
+      </w:pPr>
+      <w:r>
+        <w:rPr>
+          <w:b/>
+          <w:bCs/>
+          <w:sz w:val="28"/>
+          <w:szCs w:val="28"/>
+        </w:rPr>
+        <w:t>Analisis dan Perancangan Perangkat Lunak 1</w:t>
+      </w:r>
+    </w:p>
+    <w:p>
+      <w:pPr>
+        <w:spacing w:before="120" w:after="120" w:line="360" w:lineRule="auto"/>
+        <w:jc w:val="center"/>
+        <w:rPr>
+          <w:rFonts w:cstheme="minorHAnsi"/>
+          <w:i/>
+          <w:iCs/>
+          <w:sz w:val="24"/>
+          <w:szCs w:val="24"/>
+        </w:rPr>
+      </w:pPr>
+      <w:r>
+        <w:rPr>
+          <w:rFonts w:cstheme="minorHAnsi"/>
+          <w:i/>
+          <w:iCs/>
+          <w:sz w:val="24"/>
+          <w:szCs w:val="24"/>
+        </w:rPr>
+        <w:t xml:space="preserve">Laporan </w:t>
+      </w:r>
+      <w:r>
+        <w:rPr>
+          <w:rFonts w:cstheme="minorHAnsi"/>
+          <w:i/>
+          <w:iCs/>
+          <w:sz w:val="24"/>
+          <w:szCs w:val="24"/>
+        </w:rPr>
+        <w:t xml:space="preserve">Penjelasan </w:t>
+      </w:r>
+      <w:r>
+        <w:rPr>
+          <w:rFonts w:cstheme="minorHAnsi"/>
+          <w:i/>
+          <w:iCs/>
+          <w:sz w:val="24"/>
+          <w:szCs w:val="24"/>
+        </w:rPr>
+        <w:t xml:space="preserve">Praktikum Mata Kuliah </w:t>
+      </w:r>
+      <w:r>
+        <w:rPr>
+          <w:i/>
+          <w:iCs/>
+        </w:rPr>
+        <w:t>Analisis dan Perancangan Perangkat Lunak 1</w:t>
+      </w:r>
+      <w:r>
+        <w:rPr>
+          <w:rFonts w:cstheme="minorHAnsi"/>
+          <w:i/>
+          <w:iCs/>
+          <w:sz w:val="24"/>
+          <w:szCs w:val="24"/>
+        </w:rPr>
+        <w:t xml:space="preserve"> </w:t>
+      </w:r>
+    </w:p>
+    <w:p>
+      <w:pPr>
+        <w:spacing w:before="120" w:after="120" w:line="360" w:lineRule="auto"/>
+        <w:jc w:val="center"/>
+        <w:rPr>
+          <w:rFonts w:cstheme="minorHAnsi"/>
+          <w:sz w:val="24"/>
+          <w:szCs w:val="24"/>
+        </w:rPr>
+      </w:pPr>
+      <w:r>
+        <w:rPr>
+          <w:rFonts w:cstheme="minorHAnsi"/>
+          <w:i/>
+          <w:iCs/>
+          <w:sz w:val="24"/>
+          <w:szCs w:val="24"/>
+        </w:rPr>
+        <w:t>Minggu ke-1</w:t>
+      </w:r>
+      <w:r>
+        <w:rPr>
+          <w:rFonts w:cstheme="minorHAnsi"/>
+          <w:sz w:val="24"/>
+          <w:szCs w:val="24"/>
+        </w:rPr>
+        <w:t>. ( 15 Maret 2021 )</w:t>
+      </w:r>
+    </w:p>
+    <w:p>
+      <w:pPr>
+        <w:spacing w:before="120" w:after="120" w:line="360" w:lineRule="auto"/>
+        <w:jc w:val="center"/>
+        <w:rPr>
+          <w:rFonts w:cstheme="minorHAnsi"/>
+          <w:sz w:val="24"/>
+          <w:szCs w:val="24"/>
+        </w:rPr>
+      </w:pPr>
+    </w:p>
+    <w:p>
+      <w:pPr>
+        <w:spacing w:before="120" w:after="120" w:line="360" w:lineRule="auto"/>
+        <w:jc w:val="center"/>
+      </w:pPr>
+      <w:r>
+        <w:rPr>
+          <w:rFonts w:ascii="Times New Roman" w:eastAsia="Times New Roman" w:hAnsi="Times New Roman" w:cs="Times New Roman"/>
+          <w:noProof/>
+          <w:sz w:val="24"/>
+          <w:szCs w:val="24"/>
+        </w:rPr>
+        <w:drawing>
+          <wp:inline distT="0" distB="0" distL="0" distR="0" wp14:anchorId="30C768C6" wp14:editId="6D0B3B8F">
+            <wp:extent cx="1866900" cy="2503838"/>
+            <wp:effectExtent l="0" t="0" r="0" b="0"/>
+            <wp:docPr id="72" name="Picture 72" descr="https://encrypted-tbn0.gstatic.com/images?q=tbn:ANd9GcQhi2dl6pzkfEy3RlzsjbJ6EAyWOTAkHcmOiH0uoAeoI-JmY32V&amp;s"/>
+            <wp:cNvGraphicFramePr>
+              <a:graphicFrameLocks xmlns:a="http://schemas.openxmlformats.org/drawingml/2006/main" noChangeAspect="1"/>
+            </wp:cNvGraphicFramePr>
+            <a:graphic xmlns:a="http://schemas.openxmlformats.org/drawingml/2006/main">
+              <a:graphicData uri="http://schemas.openxmlformats.org/drawingml/2006/picture">
+                <pic:pic xmlns:pic="http://schemas.openxmlformats.org/drawingml/2006/picture">
+                  <pic:nvPicPr>
+                    <pic:cNvPr id="0" name="Picture 73" descr="https://encrypted-tbn0.gstatic.com/images?q=tbn:ANd9GcQhi2dl6pzkfEy3RlzsjbJ6EAyWOTAkHcmOiH0uoAeoI-JmY32V&amp;s"/>
+                    <pic:cNvPicPr>
+                      <a:picLocks noChangeAspect="1" noChangeArrowheads="1"/>
+                    </pic:cNvPicPr>
+                  </pic:nvPicPr>
+                  <pic:blipFill>
+                    <a:blip r:embed="rId5">
+                      <a:extLst>
+                        <a:ext uri="{28A0092B-C50C-407E-A947-70E740481C1C}">
+                          <a14:useLocalDpi xmlns:a14="http://schemas.microsoft.com/office/drawing/2010/main" val="0"/>
+                        </a:ext>
+                      </a:extLst>
+                    </a:blip>
+                    <a:srcRect/>
+                    <a:stretch>
+                      <a:fillRect/>
+                    </a:stretch>
+                  </pic:blipFill>
+                  <pic:spPr bwMode="auto">
+                    <a:xfrm>
+                      <a:off x="0" y="0"/>
+                      <a:ext cx="1976790" cy="2651220"/>
+                    </a:xfrm>
+                    <a:prstGeom prst="rect">
+                      <a:avLst/>
+                    </a:prstGeom>
+                    <a:noFill/>
+                    <a:ln>
+                      <a:noFill/>
+                    </a:ln>
+                  </pic:spPr>
+                </pic:pic>
+              </a:graphicData>
+            </a:graphic>
+          </wp:inline>
+        </w:drawing>
+      </w:r>
+    </w:p>
+    <w:p>
+      <w:pPr>
+        <w:spacing w:before="120" w:after="120" w:line="360" w:lineRule="auto"/>
+        <w:jc w:val="center"/>
+      </w:pPr>
+    </w:p>
+    <w:p>
+      <w:pPr>
+        <w:spacing w:before="120" w:after="120" w:line="360" w:lineRule="auto"/>
+        <w:contextualSpacing/>
+        <w:jc w:val="center"/>
+        <w:rPr>
+          <w:sz w:val="24"/>
+          <w:szCs w:val="24"/>
+        </w:rPr>
+      </w:pPr>
+      <w:r>
+        <w:rPr>
+          <w:sz w:val="24"/>
+          <w:szCs w:val="24"/>
+        </w:rPr>
+        <w:t>BIMA PUTRA SUDIMULYA</w:t>
+      </w:r>
+    </w:p>
+    <w:p>
+      <w:pPr>
+        <w:spacing w:before="120" w:after="120" w:line="360" w:lineRule="auto"/>
+        <w:contextualSpacing/>
+        <w:jc w:val="center"/>
+        <w:rPr>
+          <w:sz w:val="24"/>
+          <w:szCs w:val="24"/>
+        </w:rPr>
+      </w:pPr>
+      <w:r>
+        <w:rPr>
+          <w:sz w:val="24"/>
+          <w:szCs w:val="24"/>
+        </w:rPr>
+        <w:t>191524038</w:t>
+      </w:r>
+      <w:r>
+        <w:rPr>
+          <w:sz w:val="24"/>
+          <w:szCs w:val="24"/>
+        </w:rPr>
+        <w:br/>
+        <w:t>D4 – 2B</w:t>
+      </w:r>
+    </w:p>
+    <w:p>
+      <w:pPr>
+        <w:spacing w:before="120" w:after="120" w:line="360" w:lineRule="auto"/>
+      </w:pPr>
+    </w:p>
+    <w:p>
+      <w:pPr>
+        <w:spacing w:before="120" w:after="120" w:line="360" w:lineRule="auto"/>
+      </w:pPr>
+    </w:p>
+    <w:p>
+      <w:pPr>
+        <w:spacing w:before="120" w:after="120" w:line="360" w:lineRule="auto"/>
+        <w:jc w:val="center"/>
+        <w:rPr>
+          <w:b/>
+          <w:bCs/>
+          <w:sz w:val="28"/>
+          <w:szCs w:val="28"/>
+        </w:rPr>
+      </w:pPr>
+      <w:r>
+        <w:rPr>
+          <w:b/>
+          <w:bCs/>
+          <w:sz w:val="28"/>
+          <w:szCs w:val="28"/>
+        </w:rPr>
+        <w:t>PROGRAM STUDI D4 TEKNIK INFORMATIKA</w:t>
+      </w:r>
+    </w:p>
+    <w:p>
+      <w:pPr>
+        <w:spacing w:before="120" w:after="120" w:line="360" w:lineRule="auto"/>
+        <w:jc w:val="center"/>
+        <w:rPr>
+          <w:b/>
+          <w:bCs/>
+          <w:sz w:val="28"/>
+          <w:szCs w:val="28"/>
+        </w:rPr>
+      </w:pPr>
+      <w:r>
+        <w:rPr>
+          <w:b/>
+          <w:bCs/>
+          <w:sz w:val="28"/>
+          <w:szCs w:val="28"/>
+        </w:rPr>
+        <w:t>JURUSAN TEKNIK KOMPUTER DAN INFORMATIKA</w:t>
+      </w:r>
+    </w:p>
+    <w:p>
+      <w:pPr>
+        <w:spacing w:before="120" w:after="120" w:line="360" w:lineRule="auto"/>
+        <w:jc w:val="center"/>
+        <w:rPr>
+          <w:b/>
+          <w:bCs/>
+          <w:sz w:val="28"/>
+          <w:szCs w:val="28"/>
+        </w:rPr>
+      </w:pPr>
+      <w:r>
+        <w:rPr>
+          <w:b/>
+          <w:bCs/>
+          <w:sz w:val="28"/>
+          <w:szCs w:val="28"/>
+        </w:rPr>
+        <w:t>POLITEKNIK NEGERI BANDUNG</w:t>
+      </w:r>
+    </w:p>
+    <w:p>
+      <w:pPr>
+        <w:jc w:val="center"/>
+        <w:rPr>
+          <w:sz w:val="20"/>
+          <w:szCs w:val="20"/>
+        </w:rPr>
+      </w:pPr>
+      <w:r>
+        <w:rPr>
+          <w:b/>
+          <w:bCs/>
+          <w:sz w:val="28"/>
+          <w:szCs w:val="28"/>
+        </w:rPr>
+        <w:t>2020</w:t>
+      </w:r>
+    </w:p>
     <w:p>
       <w:pPr>
         <w:spacing w:line="360" w:lineRule="auto"/>
@@ -79,7 +452,7 @@
                     <pic:cNvPicPr/>
                   </pic:nvPicPr>
                   <pic:blipFill>
-                    <a:blip r:embed="rId5"/>
+                    <a:blip r:embed="rId6"/>
                     <a:stretch>
                       <a:fillRect/>
                     </a:stretch>
@@ -171,7 +544,7 @@
                     <pic:cNvPicPr/>
                   </pic:nvPicPr>
                   <pic:blipFill>
-                    <a:blip r:embed="rId6"/>
+                    <a:blip r:embed="rId7"/>
                     <a:stretch>
                       <a:fillRect/>
                     </a:stretch>
@@ -251,7 +624,7 @@
                     <pic:cNvPicPr/>
                   </pic:nvPicPr>
                   <pic:blipFill>
-                    <a:blip r:embed="rId7"/>
+                    <a:blip r:embed="rId8"/>
                     <a:stretch>
                       <a:fillRect/>
                     </a:stretch>
@@ -317,7 +690,7 @@
                     <pic:cNvPicPr/>
                   </pic:nvPicPr>
                   <pic:blipFill>
-                    <a:blip r:embed="rId8"/>
+                    <a:blip r:embed="rId9"/>
                     <a:stretch>
                       <a:fillRect/>
                     </a:stretch>
@@ -383,7 +756,7 @@
                     <pic:cNvPicPr/>
                   </pic:nvPicPr>
                   <pic:blipFill>
-                    <a:blip r:embed="rId9"/>
+                    <a:blip r:embed="rId10"/>
                     <a:stretch>
                       <a:fillRect/>
                     </a:stretch>
@@ -458,7 +831,7 @@
                     <pic:cNvPicPr/>
                   </pic:nvPicPr>
                   <pic:blipFill>
-                    <a:blip r:embed="rId10"/>
+                    <a:blip r:embed="rId11"/>
                     <a:stretch>
                       <a:fillRect/>
                     </a:stretch>
@@ -524,7 +897,7 @@
                     <pic:cNvPicPr/>
                   </pic:nvPicPr>
                   <pic:blipFill>
-                    <a:blip r:embed="rId11"/>
+                    <a:blip r:embed="rId12"/>
                     <a:stretch>
                       <a:fillRect/>
                     </a:stretch>
@@ -603,7 +976,7 @@
                     <pic:cNvPicPr/>
                   </pic:nvPicPr>
                   <pic:blipFill>
-                    <a:blip r:embed="rId12"/>
+                    <a:blip r:embed="rId13"/>
                     <a:stretch>
                       <a:fillRect/>
                     </a:stretch>
@@ -686,7 +1059,7 @@
                     <pic:cNvPicPr/>
                   </pic:nvPicPr>
                   <pic:blipFill>
-                    <a:blip r:embed="rId13"/>
+                    <a:blip r:embed="rId14"/>
                     <a:stretch>
                       <a:fillRect/>
                     </a:stretch>
@@ -892,7 +1265,7 @@
                     <pic:cNvPicPr/>
                   </pic:nvPicPr>
                   <pic:blipFill>
-                    <a:blip r:embed="rId14"/>
+                    <a:blip r:embed="rId15"/>
                     <a:stretch>
                       <a:fillRect/>
                     </a:stretch>
@@ -1018,7 +1391,7 @@
                     <pic:cNvPicPr/>
                   </pic:nvPicPr>
                   <pic:blipFill>
-                    <a:blip r:embed="rId15"/>
+                    <a:blip r:embed="rId16"/>
                     <a:stretch>
                       <a:fillRect/>
                     </a:stretch>
@@ -1194,7 +1567,7 @@
                     <pic:cNvPicPr/>
                   </pic:nvPicPr>
                   <pic:blipFill>
-                    <a:blip r:embed="rId16"/>
+                    <a:blip r:embed="rId17"/>
                     <a:stretch>
                       <a:fillRect/>
                     </a:stretch>
@@ -1258,65 +1631,6 @@
             <wp:extent cx="3960000" cy="2845574"/>
             <wp:effectExtent l="0" t="0" r="2540" b="0"/>
             <wp:docPr id="13" name="Picture 13"/>
-            <wp:cNvGraphicFramePr>
-              <a:graphicFrameLocks xmlns:a="http://schemas.openxmlformats.org/drawingml/2006/main" noChangeAspect="1"/>
-            </wp:cNvGraphicFramePr>
-            <a:graphic xmlns:a="http://schemas.openxmlformats.org/drawingml/2006/main">
-              <a:graphicData uri="http://schemas.openxmlformats.org/drawingml/2006/picture">
-                <pic:pic xmlns:pic="http://schemas.openxmlformats.org/drawingml/2006/picture">
-                  <pic:nvPicPr>
-                    <pic:cNvPr id="1" name=""/>
-                    <pic:cNvPicPr/>
-                  </pic:nvPicPr>
-                  <pic:blipFill>
-                    <a:blip r:embed="rId17"/>
-                    <a:stretch>
-                      <a:fillRect/>
-                    </a:stretch>
-                  </pic:blipFill>
-                  <pic:spPr>
-                    <a:xfrm>
-                      <a:off x="0" y="0"/>
-                      <a:ext cx="3960000" cy="2845574"/>
-                    </a:xfrm>
-                    <a:prstGeom prst="rect">
-                      <a:avLst/>
-                    </a:prstGeom>
-                  </pic:spPr>
-                </pic:pic>
-              </a:graphicData>
-            </a:graphic>
-          </wp:inline>
-        </w:drawing>
-      </w:r>
-    </w:p>
-    <w:p>
-      <w:pPr>
-        <w:pStyle w:val="ListParagraph"/>
-        <w:spacing w:line="360" w:lineRule="auto"/>
-        <w:ind w:left="1440"/>
-        <w:jc w:val="both"/>
-      </w:pPr>
-      <w:r>
-        <w:t>Cylinder Class</w:t>
-      </w:r>
-    </w:p>
-    <w:p>
-      <w:pPr>
-        <w:pStyle w:val="ListParagraph"/>
-        <w:spacing w:line="360" w:lineRule="auto"/>
-        <w:ind w:left="1440"/>
-        <w:jc w:val="center"/>
-      </w:pPr>
-      <w:r>
-        <w:rPr>
-          <w:noProof/>
-        </w:rPr>
-        <w:drawing>
-          <wp:inline distT="0" distB="0" distL="0" distR="0" wp14:anchorId="194B53F7" wp14:editId="76ED7A10">
-            <wp:extent cx="3960000" cy="2412837"/>
-            <wp:effectExtent l="0" t="0" r="2540" b="6985"/>
-            <wp:docPr id="11" name="Picture 11"/>
             <wp:cNvGraphicFramePr>
               <a:graphicFrameLocks xmlns:a="http://schemas.openxmlformats.org/drawingml/2006/main" noChangeAspect="1"/>
             </wp:cNvGraphicFramePr>
@@ -1336,6 +1650,65 @@
                   <pic:spPr>
                     <a:xfrm>
                       <a:off x="0" y="0"/>
+                      <a:ext cx="3960000" cy="2845574"/>
+                    </a:xfrm>
+                    <a:prstGeom prst="rect">
+                      <a:avLst/>
+                    </a:prstGeom>
+                  </pic:spPr>
+                </pic:pic>
+              </a:graphicData>
+            </a:graphic>
+          </wp:inline>
+        </w:drawing>
+      </w:r>
+    </w:p>
+    <w:p>
+      <w:pPr>
+        <w:pStyle w:val="ListParagraph"/>
+        <w:spacing w:line="360" w:lineRule="auto"/>
+        <w:ind w:left="1440"/>
+        <w:jc w:val="both"/>
+      </w:pPr>
+      <w:r>
+        <w:t>Cylinder Class</w:t>
+      </w:r>
+    </w:p>
+    <w:p>
+      <w:pPr>
+        <w:pStyle w:val="ListParagraph"/>
+        <w:spacing w:line="360" w:lineRule="auto"/>
+        <w:ind w:left="1440"/>
+        <w:jc w:val="center"/>
+      </w:pPr>
+      <w:r>
+        <w:rPr>
+          <w:noProof/>
+        </w:rPr>
+        <w:drawing>
+          <wp:inline distT="0" distB="0" distL="0" distR="0" wp14:anchorId="194B53F7" wp14:editId="76ED7A10">
+            <wp:extent cx="3960000" cy="2412837"/>
+            <wp:effectExtent l="0" t="0" r="2540" b="6985"/>
+            <wp:docPr id="11" name="Picture 11"/>
+            <wp:cNvGraphicFramePr>
+              <a:graphicFrameLocks xmlns:a="http://schemas.openxmlformats.org/drawingml/2006/main" noChangeAspect="1"/>
+            </wp:cNvGraphicFramePr>
+            <a:graphic xmlns:a="http://schemas.openxmlformats.org/drawingml/2006/main">
+              <a:graphicData uri="http://schemas.openxmlformats.org/drawingml/2006/picture">
+                <pic:pic xmlns:pic="http://schemas.openxmlformats.org/drawingml/2006/picture">
+                  <pic:nvPicPr>
+                    <pic:cNvPr id="1" name=""/>
+                    <pic:cNvPicPr/>
+                  </pic:nvPicPr>
+                  <pic:blipFill>
+                    <a:blip r:embed="rId19"/>
+                    <a:stretch>
+                      <a:fillRect/>
+                    </a:stretch>
+                  </pic:blipFill>
+                  <pic:spPr>
+                    <a:xfrm>
+                      <a:off x="0" y="0"/>
                       <a:ext cx="3960000" cy="2412837"/>
                     </a:xfrm>
                     <a:prstGeom prst="rect">
@@ -1401,7 +1774,7 @@
                     <pic:cNvPicPr/>
                   </pic:nvPicPr>
                   <pic:blipFill>
-                    <a:blip r:embed="rId19"/>
+                    <a:blip r:embed="rId20"/>
                     <a:stretch>
                       <a:fillRect/>
                     </a:stretch>
@@ -1562,7 +1935,7 @@
                     <pic:cNvPicPr/>
                   </pic:nvPicPr>
                   <pic:blipFill>
-                    <a:blip r:embed="rId20"/>
+                    <a:blip r:embed="rId21"/>
                     <a:stretch>
                       <a:fillRect/>
                     </a:stretch>
@@ -1830,7 +2203,7 @@
                     <pic:cNvPicPr/>
                   </pic:nvPicPr>
                   <pic:blipFill>
-                    <a:blip r:embed="rId21"/>
+                    <a:blip r:embed="rId22"/>
                     <a:stretch>
                       <a:fillRect/>
                     </a:stretch>
@@ -1933,7 +2306,7 @@
                     <pic:cNvPicPr/>
                   </pic:nvPicPr>
                   <pic:blipFill rotWithShape="1">
-                    <a:blip r:embed="rId22"/>
+                    <a:blip r:embed="rId23"/>
                     <a:srcRect r="8654" b="69676"/>
                     <a:stretch/>
                   </pic:blipFill>
@@ -2010,7 +2383,7 @@
                     <pic:cNvPicPr/>
                   </pic:nvPicPr>
                   <pic:blipFill rotWithShape="1">
-                    <a:blip r:embed="rId22"/>
+                    <a:blip r:embed="rId23"/>
                     <a:srcRect t="29885" r="8654"/>
                     <a:stretch/>
                   </pic:blipFill>
@@ -2111,7 +2484,7 @@
                     <pic:cNvPicPr/>
                   </pic:nvPicPr>
                   <pic:blipFill>
-                    <a:blip r:embed="rId23"/>
+                    <a:blip r:embed="rId24"/>
                     <a:stretch>
                       <a:fillRect/>
                     </a:stretch>
@@ -2190,7 +2563,7 @@
                     <pic:cNvPicPr/>
                   </pic:nvPicPr>
                   <pic:blipFill>
-                    <a:blip r:embed="rId24"/>
+                    <a:blip r:embed="rId25"/>
                     <a:stretch>
                       <a:fillRect/>
                     </a:stretch>
@@ -2278,7 +2651,7 @@
                     <pic:cNvPicPr/>
                   </pic:nvPicPr>
                   <pic:blipFill>
-                    <a:blip r:embed="rId25"/>
+                    <a:blip r:embed="rId26"/>
                     <a:stretch>
                       <a:fillRect/>
                     </a:stretch>
@@ -2356,7 +2729,7 @@
                     <pic:cNvPicPr/>
                   </pic:nvPicPr>
                   <pic:blipFill rotWithShape="1">
-                    <a:blip r:embed="rId26"/>
+                    <a:blip r:embed="rId27"/>
                     <a:srcRect b="85413"/>
                     <a:stretch/>
                   </pic:blipFill>
@@ -2433,7 +2806,7 @@
                     <pic:cNvPicPr/>
                   </pic:nvPicPr>
                   <pic:blipFill rotWithShape="1">
-                    <a:blip r:embed="rId26"/>
+                    <a:blip r:embed="rId27"/>
                     <a:srcRect t="14763"/>
                     <a:stretch/>
                   </pic:blipFill>
@@ -2602,7 +2975,7 @@
       <w:r>
         <w:t xml:space="preserve">Link : </w:t>
       </w:r>
-      <w:hyperlink r:id="rId27" w:history="1">
+      <w:hyperlink r:id="rId28" w:history="1">
         <w:r>
           <w:rPr>
             <w:rStyle w:val="Hyperlink"/>
@@ -2885,7 +3258,7 @@
                     <pic:cNvPicPr/>
                   </pic:nvPicPr>
                   <pic:blipFill>
-                    <a:blip r:embed="rId28"/>
+                    <a:blip r:embed="rId29"/>
                     <a:stretch>
                       <a:fillRect/>
                     </a:stretch>
@@ -2992,7 +3365,7 @@
                     <pic:cNvPicPr/>
                   </pic:nvPicPr>
                   <pic:blipFill>
-                    <a:blip r:embed="rId29"/>
+                    <a:blip r:embed="rId30"/>
                     <a:stretch>
                       <a:fillRect/>
                     </a:stretch>
@@ -3060,7 +3433,7 @@
                     <pic:cNvPicPr/>
                   </pic:nvPicPr>
                   <pic:blipFill>
-                    <a:blip r:embed="rId30"/>
+                    <a:blip r:embed="rId31"/>
                     <a:stretch>
                       <a:fillRect/>
                     </a:stretch>
@@ -3127,7 +3500,7 @@
                     <pic:cNvPicPr/>
                   </pic:nvPicPr>
                   <pic:blipFill>
-                    <a:blip r:embed="rId31"/>
+                    <a:blip r:embed="rId32"/>
                     <a:stretch>
                       <a:fillRect/>
                     </a:stretch>
@@ -3189,7 +3562,7 @@
                     <pic:cNvPicPr/>
                   </pic:nvPicPr>
                   <pic:blipFill>
-                    <a:blip r:embed="rId32"/>
+                    <a:blip r:embed="rId33"/>
                     <a:stretch>
                       <a:fillRect/>
                     </a:stretch>
@@ -3823,7 +4196,7 @@
                     <pic:cNvPicPr/>
                   </pic:nvPicPr>
                   <pic:blipFill rotWithShape="1">
-                    <a:blip r:embed="rId33"/>
+                    <a:blip r:embed="rId34"/>
                     <a:srcRect t="76448" r="65749"/>
                     <a:stretch/>
                   </pic:blipFill>
@@ -3920,7 +4293,7 @@
                     <pic:cNvPicPr/>
                   </pic:nvPicPr>
                   <pic:blipFill>
-                    <a:blip r:embed="rId34"/>
+                    <a:blip r:embed="rId35"/>
                     <a:stretch>
                       <a:fillRect/>
                     </a:stretch>
@@ -3988,7 +4361,7 @@
                     <pic:cNvPicPr/>
                   </pic:nvPicPr>
                   <pic:blipFill>
-                    <a:blip r:embed="rId35"/>
+                    <a:blip r:embed="rId36"/>
                     <a:stretch>
                       <a:fillRect/>
                     </a:stretch>
@@ -4056,7 +4429,7 @@
                     <pic:cNvPicPr/>
                   </pic:nvPicPr>
                   <pic:blipFill>
-                    <a:blip r:embed="rId36"/>
+                    <a:blip r:embed="rId37"/>
                     <a:stretch>
                       <a:fillRect/>
                     </a:stretch>
@@ -4146,7 +4519,7 @@
                     <pic:cNvPicPr/>
                   </pic:nvPicPr>
                   <pic:blipFill>
-                    <a:blip r:embed="rId37"/>
+                    <a:blip r:embed="rId38"/>
                     <a:stretch>
                       <a:fillRect/>
                     </a:stretch>
@@ -4214,7 +4587,7 @@
                     <pic:cNvPicPr/>
                   </pic:nvPicPr>
                   <pic:blipFill>
-                    <a:blip r:embed="rId38"/>
+                    <a:blip r:embed="rId39"/>
                     <a:stretch>
                       <a:fillRect/>
                     </a:stretch>
@@ -4283,7 +4656,7 @@
                     <pic:cNvPicPr/>
                   </pic:nvPicPr>
                   <pic:blipFill>
-                    <a:blip r:embed="rId39"/>
+                    <a:blip r:embed="rId40"/>
                     <a:stretch>
                       <a:fillRect/>
                     </a:stretch>
@@ -4351,7 +4724,7 @@
                     <pic:cNvPicPr/>
                   </pic:nvPicPr>
                   <pic:blipFill>
-                    <a:blip r:embed="rId40"/>
+                    <a:blip r:embed="rId41"/>
                     <a:stretch>
                       <a:fillRect/>
                     </a:stretch>
@@ -4441,7 +4814,7 @@
                     <pic:cNvPicPr/>
                   </pic:nvPicPr>
                   <pic:blipFill>
-                    <a:blip r:embed="rId41"/>
+                    <a:blip r:embed="rId42"/>
                     <a:stretch>
                       <a:fillRect/>
                     </a:stretch>
@@ -4509,7 +4882,7 @@
                     <pic:cNvPicPr/>
                   </pic:nvPicPr>
                   <pic:blipFill>
-                    <a:blip r:embed="rId42"/>
+                    <a:blip r:embed="rId43"/>
                     <a:stretch>
                       <a:fillRect/>
                     </a:stretch>
@@ -4577,7 +4950,7 @@
                     <pic:cNvPicPr/>
                   </pic:nvPicPr>
                   <pic:blipFill>
-                    <a:blip r:embed="rId43"/>
+                    <a:blip r:embed="rId44"/>
                     <a:stretch>
                       <a:fillRect/>
                     </a:stretch>
@@ -4645,7 +5018,7 @@
                     <pic:cNvPicPr/>
                   </pic:nvPicPr>
                   <pic:blipFill>
-                    <a:blip r:embed="rId44"/>
+                    <a:blip r:embed="rId45"/>
                     <a:stretch>
                       <a:fillRect/>
                     </a:stretch>
@@ -4730,91 +5103,6 @@
             <wp:extent cx="1800000" cy="606218"/>
             <wp:effectExtent l="19050" t="19050" r="10160" b="22860"/>
             <wp:docPr id="45" name="Picture 45"/>
-            <wp:cNvGraphicFramePr>
-              <a:graphicFrameLocks xmlns:a="http://schemas.openxmlformats.org/drawingml/2006/main" noChangeAspect="1"/>
-            </wp:cNvGraphicFramePr>
-            <a:graphic xmlns:a="http://schemas.openxmlformats.org/drawingml/2006/main">
-              <a:graphicData uri="http://schemas.openxmlformats.org/drawingml/2006/picture">
-                <pic:pic xmlns:pic="http://schemas.openxmlformats.org/drawingml/2006/picture">
-                  <pic:nvPicPr>
-                    <pic:cNvPr id="1" name=""/>
-                    <pic:cNvPicPr/>
-                  </pic:nvPicPr>
-                  <pic:blipFill>
-                    <a:blip r:embed="rId45"/>
-                    <a:stretch>
-                      <a:fillRect/>
-                    </a:stretch>
-                  </pic:blipFill>
-                  <pic:spPr>
-                    <a:xfrm>
-                      <a:off x="0" y="0"/>
-                      <a:ext cx="1800000" cy="606218"/>
-                    </a:xfrm>
-                    <a:prstGeom prst="rect">
-                      <a:avLst/>
-                    </a:prstGeom>
-                    <a:ln>
-                      <a:solidFill>
-                        <a:schemeClr val="tx1"/>
-                      </a:solidFill>
-                    </a:ln>
-                  </pic:spPr>
-                </pic:pic>
-              </a:graphicData>
-            </a:graphic>
-          </wp:inline>
-        </w:drawing>
-      </w:r>
-    </w:p>
-    <w:p>
-      <w:pPr>
-        <w:pStyle w:val="ListParagraph"/>
-        <w:spacing w:before="240" w:line="360" w:lineRule="auto"/>
-        <w:ind w:left="2127"/>
-        <w:jc w:val="both"/>
-      </w:pPr>
-    </w:p>
-    <w:p>
-      <w:pPr>
-        <w:pStyle w:val="ListParagraph"/>
-        <w:spacing w:before="240" w:line="360" w:lineRule="auto"/>
-        <w:ind w:left="2127"/>
-        <w:jc w:val="both"/>
-      </w:pPr>
-    </w:p>
-    <w:p>
-      <w:pPr>
-        <w:pStyle w:val="ListParagraph"/>
-        <w:numPr>
-          <w:ilvl w:val="0"/>
-          <w:numId w:val="34"/>
-        </w:numPr>
-        <w:spacing w:before="240" w:line="360" w:lineRule="auto"/>
-        <w:ind w:left="2127" w:hanging="284"/>
-        <w:jc w:val="both"/>
-      </w:pPr>
-      <w:r>
-        <w:lastRenderedPageBreak/>
-        <w:t>20,000</w:t>
-      </w:r>
-    </w:p>
-    <w:p>
-      <w:pPr>
-        <w:pStyle w:val="ListParagraph"/>
-        <w:spacing w:before="240" w:line="360" w:lineRule="auto"/>
-        <w:ind w:left="2127"/>
-        <w:jc w:val="both"/>
-      </w:pPr>
-      <w:r>
-        <w:rPr>
-          <w:noProof/>
-        </w:rPr>
-        <w:drawing>
-          <wp:inline distT="0" distB="0" distL="0" distR="0" wp14:anchorId="171558BC" wp14:editId="3A722AB4">
-            <wp:extent cx="1800000" cy="606218"/>
-            <wp:effectExtent l="19050" t="19050" r="10160" b="22860"/>
-            <wp:docPr id="52" name="Picture 52"/>
             <wp:cNvGraphicFramePr>
               <a:graphicFrameLocks xmlns:a="http://schemas.openxmlformats.org/drawingml/2006/main" noChangeAspect="1"/>
             </wp:cNvGraphicFramePr>
@@ -4855,6 +5143,91 @@
     <w:p>
       <w:pPr>
         <w:pStyle w:val="ListParagraph"/>
+        <w:spacing w:before="240" w:line="360" w:lineRule="auto"/>
+        <w:ind w:left="2127"/>
+        <w:jc w:val="both"/>
+      </w:pPr>
+    </w:p>
+    <w:p>
+      <w:pPr>
+        <w:pStyle w:val="ListParagraph"/>
+        <w:spacing w:before="240" w:line="360" w:lineRule="auto"/>
+        <w:ind w:left="2127"/>
+        <w:jc w:val="both"/>
+      </w:pPr>
+    </w:p>
+    <w:p>
+      <w:pPr>
+        <w:pStyle w:val="ListParagraph"/>
+        <w:numPr>
+          <w:ilvl w:val="0"/>
+          <w:numId w:val="34"/>
+        </w:numPr>
+        <w:spacing w:before="240" w:line="360" w:lineRule="auto"/>
+        <w:ind w:left="2127" w:hanging="284"/>
+        <w:jc w:val="both"/>
+      </w:pPr>
+      <w:r>
+        <w:lastRenderedPageBreak/>
+        <w:t>20,000</w:t>
+      </w:r>
+    </w:p>
+    <w:p>
+      <w:pPr>
+        <w:pStyle w:val="ListParagraph"/>
+        <w:spacing w:before="240" w:line="360" w:lineRule="auto"/>
+        <w:ind w:left="2127"/>
+        <w:jc w:val="both"/>
+      </w:pPr>
+      <w:r>
+        <w:rPr>
+          <w:noProof/>
+        </w:rPr>
+        <w:drawing>
+          <wp:inline distT="0" distB="0" distL="0" distR="0" wp14:anchorId="171558BC" wp14:editId="3A722AB4">
+            <wp:extent cx="1800000" cy="606218"/>
+            <wp:effectExtent l="19050" t="19050" r="10160" b="22860"/>
+            <wp:docPr id="52" name="Picture 52"/>
+            <wp:cNvGraphicFramePr>
+              <a:graphicFrameLocks xmlns:a="http://schemas.openxmlformats.org/drawingml/2006/main" noChangeAspect="1"/>
+            </wp:cNvGraphicFramePr>
+            <a:graphic xmlns:a="http://schemas.openxmlformats.org/drawingml/2006/main">
+              <a:graphicData uri="http://schemas.openxmlformats.org/drawingml/2006/picture">
+                <pic:pic xmlns:pic="http://schemas.openxmlformats.org/drawingml/2006/picture">
+                  <pic:nvPicPr>
+                    <pic:cNvPr id="1" name=""/>
+                    <pic:cNvPicPr/>
+                  </pic:nvPicPr>
+                  <pic:blipFill>
+                    <a:blip r:embed="rId47"/>
+                    <a:stretch>
+                      <a:fillRect/>
+                    </a:stretch>
+                  </pic:blipFill>
+                  <pic:spPr>
+                    <a:xfrm>
+                      <a:off x="0" y="0"/>
+                      <a:ext cx="1800000" cy="606218"/>
+                    </a:xfrm>
+                    <a:prstGeom prst="rect">
+                      <a:avLst/>
+                    </a:prstGeom>
+                    <a:ln>
+                      <a:solidFill>
+                        <a:schemeClr val="tx1"/>
+                      </a:solidFill>
+                    </a:ln>
+                  </pic:spPr>
+                </pic:pic>
+              </a:graphicData>
+            </a:graphic>
+          </wp:inline>
+        </w:drawing>
+      </w:r>
+    </w:p>
+    <w:p>
+      <w:pPr>
+        <w:pStyle w:val="ListParagraph"/>
         <w:numPr>
           <w:ilvl w:val="0"/>
           <w:numId w:val="34"/>
@@ -4894,7 +5267,7 @@
                     <pic:cNvPicPr/>
                   </pic:nvPicPr>
                   <pic:blipFill>
-                    <a:blip r:embed="rId47"/>
+                    <a:blip r:embed="rId48"/>
                     <a:stretch>
                       <a:fillRect/>
                     </a:stretch>
@@ -4962,7 +5335,7 @@
                     <pic:cNvPicPr/>
                   </pic:nvPicPr>
                   <pic:blipFill>
-                    <a:blip r:embed="rId48"/>
+                    <a:blip r:embed="rId49"/>
                     <a:stretch>
                       <a:fillRect/>
                     </a:stretch>
@@ -5331,6 +5704,9 @@
               <w:ind w:left="0"/>
               <w:jc w:val="center"/>
             </w:pPr>
+            <w:r>
+              <w:t>0ms</w:t>
+            </w:r>
           </w:p>
         </w:tc>
       </w:tr>
@@ -5394,7 +5770,7 @@
                     <pic:cNvPicPr/>
                   </pic:nvPicPr>
                   <pic:blipFill>
-                    <a:blip r:embed="rId49"/>
+                    <a:blip r:embed="rId50"/>
                     <a:stretch>
                       <a:fillRect/>
                     </a:stretch>
@@ -5462,7 +5838,7 @@
                     <pic:cNvPicPr/>
                   </pic:nvPicPr>
                   <pic:blipFill>
-                    <a:blip r:embed="rId50"/>
+                    <a:blip r:embed="rId51"/>
                     <a:stretch>
                       <a:fillRect/>
                     </a:stretch>
@@ -5555,7 +5931,7 @@
                     <pic:cNvPicPr/>
                   </pic:nvPicPr>
                   <pic:blipFill>
-                    <a:blip r:embed="rId51"/>
+                    <a:blip r:embed="rId52"/>
                     <a:stretch>
                       <a:fillRect/>
                     </a:stretch>
@@ -5626,7 +6002,7 @@
                     <pic:cNvPicPr/>
                   </pic:nvPicPr>
                   <pic:blipFill>
-                    <a:blip r:embed="rId52"/>
+                    <a:blip r:embed="rId53"/>
                     <a:stretch>
                       <a:fillRect/>
                     </a:stretch>
@@ -5694,7 +6070,7 @@
                     <pic:cNvPicPr/>
                   </pic:nvPicPr>
                   <pic:blipFill>
-                    <a:blip r:embed="rId53"/>
+                    <a:blip r:embed="rId54"/>
                     <a:stretch>
                       <a:fillRect/>
                     </a:stretch>
@@ -5787,7 +6163,7 @@
                     <pic:cNvPicPr/>
                   </pic:nvPicPr>
                   <pic:blipFill>
-                    <a:blip r:embed="rId54"/>
+                    <a:blip r:embed="rId55"/>
                     <a:stretch>
                       <a:fillRect/>
                     </a:stretch>
@@ -5855,7 +6231,7 @@
                     <pic:cNvPicPr/>
                   </pic:nvPicPr>
                   <pic:blipFill>
-                    <a:blip r:embed="rId54"/>
+                    <a:blip r:embed="rId55"/>
                     <a:stretch>
                       <a:fillRect/>
                     </a:stretch>
@@ -5923,7 +6299,7 @@
                     <pic:cNvPicPr/>
                   </pic:nvPicPr>
                   <pic:blipFill>
-                    <a:blip r:embed="rId55"/>
+                    <a:blip r:embed="rId56"/>
                     <a:stretch>
                       <a:fillRect/>
                     </a:stretch>
@@ -5991,7 +6367,7 @@
                     <pic:cNvPicPr/>
                   </pic:nvPicPr>
                   <pic:blipFill>
-                    <a:blip r:embed="rId56"/>
+                    <a:blip r:embed="rId57"/>
                     <a:stretch>
                       <a:fillRect/>
                     </a:stretch>
@@ -6045,7 +6421,7 @@
           <w:noProof/>
         </w:rPr>
         <w:drawing>
-          <wp:inline distT="0" distB="0" distL="0" distR="0" wp14:anchorId="2240DC08" wp14:editId="373DD739">
+          <wp:inline distT="0" distB="0" distL="0" distR="0" wp14:anchorId="2240DC08" wp14:editId="1812ACBD">
             <wp:extent cx="2160000" cy="729600"/>
             <wp:effectExtent l="19050" t="19050" r="12065" b="13970"/>
             <wp:docPr id="71" name="Picture 71"/>
@@ -6060,7 +6436,7 @@
                     <pic:cNvPicPr/>
                   </pic:nvPicPr>
                   <pic:blipFill>
-                    <a:blip r:embed="rId57"/>
+                    <a:blip r:embed="rId58"/>
                     <a:stretch>
                       <a:fillRect/>
                     </a:stretch>
@@ -6340,7 +6716,7 @@
                     <pic:cNvPicPr/>
                   </pic:nvPicPr>
                   <pic:blipFill>
-                    <a:blip r:embed="rId58"/>
+                    <a:blip r:embed="rId59"/>
                     <a:stretch>
                       <a:fillRect/>
                     </a:stretch>
@@ -6453,7 +6829,7 @@
                     <pic:cNvPicPr/>
                   </pic:nvPicPr>
                   <pic:blipFill>
-                    <a:blip r:embed="rId59"/>
+                    <a:blip r:embed="rId60"/>
                     <a:stretch>
                       <a:fillRect/>
                     </a:stretch>
@@ -6531,7 +6907,7 @@
                     <pic:cNvPicPr/>
                   </pic:nvPicPr>
                   <pic:blipFill>
-                    <a:blip r:embed="rId60"/>
+                    <a:blip r:embed="rId61"/>
                     <a:stretch>
                       <a:fillRect/>
                     </a:stretch>
@@ -6609,7 +6985,7 @@
                     <pic:cNvPicPr/>
                   </pic:nvPicPr>
                   <pic:blipFill>
-                    <a:blip r:embed="rId61"/>
+                    <a:blip r:embed="rId62"/>
                     <a:stretch>
                       <a:fillRect/>
                     </a:stretch>
@@ -6703,7 +7079,7 @@
                     <pic:cNvPicPr/>
                   </pic:nvPicPr>
                   <pic:blipFill>
-                    <a:blip r:embed="rId62"/>
+                    <a:blip r:embed="rId63"/>
                     <a:stretch>
                       <a:fillRect/>
                     </a:stretch>
@@ -6782,7 +7158,7 @@
                     <pic:cNvPicPr/>
                   </pic:nvPicPr>
                   <pic:blipFill>
-                    <a:blip r:embed="rId63"/>
+                    <a:blip r:embed="rId64"/>
                     <a:stretch>
                       <a:fillRect/>
                     </a:stretch>
@@ -6873,7 +7249,7 @@
                     <pic:cNvPicPr/>
                   </pic:nvPicPr>
                   <pic:blipFill>
-                    <a:blip r:embed="rId64"/>
+                    <a:blip r:embed="rId65"/>
                     <a:stretch>
                       <a:fillRect/>
                     </a:stretch>
@@ -6921,7 +7297,7 @@
                     <pic:cNvPicPr/>
                   </pic:nvPicPr>
                   <pic:blipFill>
-                    <a:blip r:embed="rId65"/>
+                    <a:blip r:embed="rId66"/>
                     <a:stretch>
                       <a:fillRect/>
                     </a:stretch>

</xml_diff>

<commit_message>
Update Directory Week 2
</commit_message>
<xml_diff>
--- a/Laporan/191524038_BimaPutraS_PraktikumW1_APPL1.docx
+++ b/Laporan/191524038_BimaPutraS_PraktikumW1_APPL1.docx
@@ -301,16 +301,16 @@
         <w:rPr>
           <w:b/>
           <w:bCs/>
-          <w:sz w:val="28"/>
-          <w:szCs w:val="28"/>
+          <w:sz w:val="26"/>
+          <w:szCs w:val="26"/>
         </w:rPr>
       </w:pPr>
       <w:r>
         <w:rPr>
           <w:b/>
           <w:bCs/>
-          <w:sz w:val="28"/>
-          <w:szCs w:val="28"/>
+          <w:sz w:val="26"/>
+          <w:szCs w:val="26"/>
         </w:rPr>
         <w:t>PROGRAM STUDI D4 TEKNIK INFORMATIKA</w:t>
       </w:r>
@@ -322,16 +322,16 @@
         <w:rPr>
           <w:b/>
           <w:bCs/>
-          <w:sz w:val="28"/>
-          <w:szCs w:val="28"/>
+          <w:sz w:val="26"/>
+          <w:szCs w:val="26"/>
         </w:rPr>
       </w:pPr>
       <w:r>
         <w:rPr>
           <w:b/>
           <w:bCs/>
-          <w:sz w:val="28"/>
-          <w:szCs w:val="28"/>
+          <w:sz w:val="26"/>
+          <w:szCs w:val="26"/>
         </w:rPr>
         <w:t>JURUSAN TEKNIK KOMPUTER DAN INFORMATIKA</w:t>
       </w:r>
@@ -343,16 +343,16 @@
         <w:rPr>
           <w:b/>
           <w:bCs/>
-          <w:sz w:val="28"/>
-          <w:szCs w:val="28"/>
+          <w:sz w:val="26"/>
+          <w:szCs w:val="26"/>
         </w:rPr>
       </w:pPr>
       <w:r>
         <w:rPr>
           <w:b/>
           <w:bCs/>
-          <w:sz w:val="28"/>
-          <w:szCs w:val="28"/>
+          <w:sz w:val="26"/>
+          <w:szCs w:val="26"/>
         </w:rPr>
         <w:t>POLITEKNIK NEGERI BANDUNG</w:t>
       </w:r>
@@ -361,16 +361,16 @@
       <w:pPr>
         <w:jc w:val="center"/>
         <w:rPr>
-          <w:sz w:val="20"/>
-          <w:szCs w:val="20"/>
+          <w:sz w:val="26"/>
+          <w:szCs w:val="26"/>
         </w:rPr>
       </w:pPr>
       <w:r>
         <w:rPr>
           <w:b/>
           <w:bCs/>
-          <w:sz w:val="28"/>
-          <w:szCs w:val="28"/>
+          <w:sz w:val="26"/>
+          <w:szCs w:val="26"/>
         </w:rPr>
         <w:t>2020</w:t>
       </w:r>

</xml_diff>